<commit_message>
añadida la imagen de RF10
</commit_message>
<xml_diff>
--- a/docs/It4_B-05_fg.guzman_jn.garciae.docx
+++ b/docs/It4_B-05_fg.guzman_jn.garciae.docx
@@ -453,8 +453,6 @@
       <w:r>
         <w:t xml:space="preserve">para la última iteración, en el cual se analiza el diseño físico de la base de datos y formas de optimizar las consultas para cumplir con los requerimientos ya establecidos. </w:t>
       </w:r>
-      <w:bookmarkStart w:id="1" w:name="_GoBack"/>
-      <w:bookmarkEnd w:id="1"/>
     </w:p>
     <w:p>
       <w:pPr>
@@ -467,11 +465,11 @@
         <w:pStyle w:val="Ttulo1"/>
         <w:ind w:left="417" w:hanging="432"/>
       </w:pPr>
-      <w:bookmarkStart w:id="2" w:name="_Toc41410180"/>
+      <w:bookmarkStart w:id="1" w:name="_Toc41410180"/>
       <w:r>
         <w:t>Documento</w:t>
       </w:r>
-      <w:bookmarkEnd w:id="2"/>
+      <w:bookmarkEnd w:id="1"/>
       <w:r>
         <w:t xml:space="preserve">  </w:t>
       </w:r>
@@ -850,6 +848,12 @@
         </w:rPr>
         <w:t>FROM CLIENTE</w:t>
       </w:r>
+      <w:r>
+        <w:rPr>
+          <w:rFonts w:ascii="Times New Roman" w:hAnsi="Times New Roman" w:cs="Times New Roman"/>
+        </w:rPr>
+        <w:t xml:space="preserve"> CLI</w:t>
+      </w:r>
     </w:p>
     <w:p>
       <w:pPr>
@@ -951,6 +955,89 @@
           <w:rFonts w:ascii="Times New Roman" w:hAnsi="Times New Roman" w:cs="Times New Roman"/>
         </w:rPr>
         <w:t>'</w:t>
+      </w:r>
+    </w:p>
+    <w:p>
+      <w:pPr>
+        <w:pStyle w:val="Prrafodelista"/>
+        <w:rPr>
+          <w:rFonts w:ascii="Times New Roman" w:hAnsi="Times New Roman" w:cs="Times New Roman"/>
+          <w:b/>
+        </w:rPr>
+      </w:pPr>
+      <w:r>
+        <w:rPr>
+          <w:rFonts w:ascii="Times New Roman" w:hAnsi="Times New Roman" w:cs="Times New Roman"/>
+          <w:b/>
+        </w:rPr>
+        <w:t xml:space="preserve">Plan de </w:t>
+      </w:r>
+      <w:proofErr w:type="spellStart"/>
+      <w:r>
+        <w:rPr>
+          <w:rFonts w:ascii="Times New Roman" w:hAnsi="Times New Roman" w:cs="Times New Roman"/>
+          <w:b/>
+        </w:rPr>
+        <w:t>consulta</w:t>
+      </w:r>
+      <w:proofErr w:type="spellEnd"/>
+    </w:p>
+    <w:p>
+      <w:pPr>
+        <w:pStyle w:val="Prrafodelista"/>
+        <w:rPr>
+          <w:rFonts w:ascii="Times New Roman" w:hAnsi="Times New Roman" w:cs="Times New Roman"/>
+          <w:b/>
+        </w:rPr>
+      </w:pPr>
+      <w:r>
+        <w:rPr>
+          <w:rFonts w:ascii="Times New Roman" w:hAnsi="Times New Roman" w:cs="Times New Roman"/>
+          <w:b/>
+          <w:noProof/>
+          <w:lang w:val="es-CO" w:eastAsia="es-CO"/>
+        </w:rPr>
+        <w:drawing>
+          <wp:inline distT="0" distB="0" distL="0" distR="0">
+            <wp:extent cx="5989320" cy="2902585"/>
+            <wp:effectExtent l="0" t="0" r="0" b="0"/>
+            <wp:docPr id="3" name="Imagen 3"/>
+            <wp:cNvGraphicFramePr>
+              <a:graphicFrameLocks xmlns:a="http://schemas.openxmlformats.org/drawingml/2006/main" noChangeAspect="1"/>
+            </wp:cNvGraphicFramePr>
+            <a:graphic xmlns:a="http://schemas.openxmlformats.org/drawingml/2006/main">
+              <a:graphicData uri="http://schemas.openxmlformats.org/drawingml/2006/picture">
+                <pic:pic xmlns:pic="http://schemas.openxmlformats.org/drawingml/2006/picture">
+                  <pic:nvPicPr>
+                    <pic:cNvPr id="3" name="0238f351df23873050a1bc593f2fc835.png"/>
+                    <pic:cNvPicPr/>
+                  </pic:nvPicPr>
+                  <pic:blipFill>
+                    <a:blip r:embed="rId6" cstate="print">
+                      <a:extLst>
+                        <a:ext uri="{28A0092B-C50C-407E-A947-70E740481C1C}">
+                          <a14:useLocalDpi xmlns:a14="http://schemas.microsoft.com/office/drawing/2010/main" val="0"/>
+                        </a:ext>
+                      </a:extLst>
+                    </a:blip>
+                    <a:stretch>
+                      <a:fillRect/>
+                    </a:stretch>
+                  </pic:blipFill>
+                  <pic:spPr>
+                    <a:xfrm>
+                      <a:off x="0" y="0"/>
+                      <a:ext cx="5989320" cy="2902585"/>
+                    </a:xfrm>
+                    <a:prstGeom prst="rect">
+                      <a:avLst/>
+                    </a:prstGeom>
+                  </pic:spPr>
+                </pic:pic>
+              </a:graphicData>
+            </a:graphic>
+          </wp:inline>
+        </w:drawing>
       </w:r>
     </w:p>
     <w:p>
@@ -1170,6 +1257,7 @@
         <w:rPr>
           <w:rFonts w:ascii="Times New Roman" w:hAnsi="Times New Roman" w:cs="Times New Roman"/>
         </w:rPr>
+        <w:lastRenderedPageBreak/>
         <w:t>FROM CLIENTE cli</w:t>
       </w:r>
     </w:p>
@@ -1264,6 +1352,8 @@
         </w:rPr>
         <w:t xml:space="preserve"> IS NULL</w:t>
       </w:r>
+      <w:bookmarkStart w:id="2" w:name="_GoBack"/>
+      <w:bookmarkEnd w:id="2"/>
     </w:p>
     <w:p>
       <w:pPr>
@@ -1853,7 +1943,6 @@
           <w:rFonts w:ascii="Times New Roman" w:hAnsi="Times New Roman" w:cs="Times New Roman"/>
           <w:lang w:val="es-CO"/>
         </w:rPr>
-        <w:lastRenderedPageBreak/>
         <w:t xml:space="preserve">SELECT </w:t>
       </w:r>
       <w:proofErr w:type="spellStart"/>
@@ -2425,6 +2514,7 @@
         <w:ind w:left="14" w:firstLine="358"/>
       </w:pPr>
       <w:r>
+        <w:lastRenderedPageBreak/>
         <w:t xml:space="preserve">Para concluir, se utilizaron correctamente los temas aprendidos durante el curso con respecto a </w:t>
       </w:r>
       <w:proofErr w:type="spellStart"/>

</xml_diff>